<commit_message>
Final SRS Version 2.0
</commit_message>
<xml_diff>
--- a/09.System Requirement Specification_Version 2.0.docx
+++ b/09.System Requirement Specification_Version 2.0.docx
@@ -2258,7 +2258,41 @@
           <w:szCs w:val="28"/>
           <w:lang w:val="en-US"/>
         </w:rPr>
-        <w:t xml:space="preserve">Customers can browse different categories and find offers which match their taste. After finding the desired offer customers can buy </w:t>
+        <w:t xml:space="preserve">Customers can browse different </w:t>
+      </w:r>
+      <w:r>
+        <w:rPr>
+          <w:b/>
+          <w:sz w:val="28"/>
+          <w:szCs w:val="28"/>
+          <w:lang w:val="en-US"/>
+        </w:rPr>
+        <w:t>categories</w:t>
+      </w:r>
+      <w:r>
+        <w:rPr>
+          <w:sz w:val="28"/>
+          <w:szCs w:val="28"/>
+          <w:lang w:val="en-US"/>
+        </w:rPr>
+        <w:t xml:space="preserve"> and find offers which match their taste. After finding the desired offer customers can </w:t>
+      </w:r>
+      <w:r>
+        <w:rPr>
+          <w:b/>
+          <w:sz w:val="28"/>
+          <w:szCs w:val="28"/>
+          <w:lang w:val="en-US"/>
+        </w:rPr>
+        <w:t>buy</w:t>
+      </w:r>
+      <w:r>
+        <w:rPr>
+          <w:sz w:val="28"/>
+          <w:szCs w:val="28"/>
+          <w:lang w:val="en-US"/>
+        </w:rPr>
+        <w:t xml:space="preserve"> </w:t>
       </w:r>
       <w:r>
         <w:rPr>
@@ -2282,7 +2316,41 @@
           <w:szCs w:val="28"/>
           <w:lang w:val="en-US"/>
         </w:rPr>
-        <w:t>with discounted prices. Customers have access to all coupon offers in the website and are able to choose from a big variety of offers. The only requirement for customers is to register.</w:t>
+        <w:t xml:space="preserve">with discounted prices. Customers have access to </w:t>
+      </w:r>
+      <w:r>
+        <w:rPr>
+          <w:b/>
+          <w:sz w:val="28"/>
+          <w:szCs w:val="28"/>
+          <w:lang w:val="en-US"/>
+        </w:rPr>
+        <w:t>all</w:t>
+      </w:r>
+      <w:r>
+        <w:rPr>
+          <w:sz w:val="28"/>
+          <w:szCs w:val="28"/>
+          <w:lang w:val="en-US"/>
+        </w:rPr>
+        <w:t xml:space="preserve"> coupon offers in the website and are able to choose from a big variety of offers. The only requirement for customers is to </w:t>
+      </w:r>
+      <w:r>
+        <w:rPr>
+          <w:b/>
+          <w:sz w:val="28"/>
+          <w:szCs w:val="28"/>
+          <w:lang w:val="en-US"/>
+        </w:rPr>
+        <w:t>register</w:t>
+      </w:r>
+      <w:r>
+        <w:rPr>
+          <w:sz w:val="28"/>
+          <w:szCs w:val="28"/>
+          <w:lang w:val="en-US"/>
+        </w:rPr>
+        <w:t>.</w:t>
       </w:r>
     </w:p>
     <w:p>
@@ -2372,6 +2440,7 @@
       </w:r>
       <w:r>
         <w:rPr>
+          <w:b/>
           <w:sz w:val="28"/>
           <w:szCs w:val="28"/>
           <w:lang w:val="en-US"/>
@@ -2384,7 +2453,160 @@
           <w:szCs w:val="28"/>
           <w:lang w:val="en-US"/>
         </w:rPr>
-        <w:t xml:space="preserve"> their products to large customer audience which can be very beneficial for their business. They have to make an offer of a particular product or service which is then presented on the website and can be viewed from everyone (even from visitors which do not have registration) but accessed and purchased only by registered users. However, company clients should apply and be approved by the organization first. Otherwise their offer will not be displayed on the website.</w:t>
+        <w:t xml:space="preserve"> their products to </w:t>
+      </w:r>
+      <w:r>
+        <w:rPr>
+          <w:b/>
+          <w:sz w:val="28"/>
+          <w:szCs w:val="28"/>
+          <w:lang w:val="en-US"/>
+        </w:rPr>
+        <w:t>large</w:t>
+      </w:r>
+      <w:r>
+        <w:rPr>
+          <w:sz w:val="28"/>
+          <w:szCs w:val="28"/>
+          <w:lang w:val="en-US"/>
+        </w:rPr>
+        <w:t xml:space="preserve"> customer </w:t>
+      </w:r>
+      <w:r>
+        <w:rPr>
+          <w:b/>
+          <w:sz w:val="28"/>
+          <w:szCs w:val="28"/>
+          <w:lang w:val="en-US"/>
+        </w:rPr>
+        <w:t>audience</w:t>
+      </w:r>
+      <w:r>
+        <w:rPr>
+          <w:sz w:val="28"/>
+          <w:szCs w:val="28"/>
+          <w:lang w:val="en-US"/>
+        </w:rPr>
+        <w:t xml:space="preserve"> which can be very beneficial for their business. They have to make an offer of a particular product or service which is then presented on the website and can be viewed from </w:t>
+      </w:r>
+      <w:r>
+        <w:rPr>
+          <w:b/>
+          <w:sz w:val="28"/>
+          <w:szCs w:val="28"/>
+          <w:lang w:val="en-US"/>
+        </w:rPr>
+        <w:t>everyone</w:t>
+      </w:r>
+      <w:r>
+        <w:rPr>
+          <w:sz w:val="28"/>
+          <w:szCs w:val="28"/>
+          <w:lang w:val="en-US"/>
+        </w:rPr>
+        <w:t xml:space="preserve"> (even from visitors which </w:t>
+      </w:r>
+      <w:r>
+        <w:rPr>
+          <w:b/>
+          <w:sz w:val="28"/>
+          <w:szCs w:val="28"/>
+          <w:lang w:val="en-US"/>
+        </w:rPr>
+        <w:t>do not</w:t>
+      </w:r>
+      <w:r>
+        <w:rPr>
+          <w:sz w:val="28"/>
+          <w:szCs w:val="28"/>
+          <w:lang w:val="en-US"/>
+        </w:rPr>
+        <w:t xml:space="preserve"> have registration) but accessed and purchased </w:t>
+      </w:r>
+      <w:r>
+        <w:rPr>
+          <w:b/>
+          <w:sz w:val="28"/>
+          <w:szCs w:val="28"/>
+          <w:lang w:val="en-US"/>
+        </w:rPr>
+        <w:t>only by</w:t>
+      </w:r>
+      <w:r>
+        <w:rPr>
+          <w:sz w:val="28"/>
+          <w:szCs w:val="28"/>
+          <w:lang w:val="en-US"/>
+        </w:rPr>
+        <w:t xml:space="preserve"> registered users. However, company clients should </w:t>
+      </w:r>
+      <w:r>
+        <w:rPr>
+          <w:b/>
+          <w:sz w:val="28"/>
+          <w:szCs w:val="28"/>
+          <w:lang w:val="en-US"/>
+        </w:rPr>
+        <w:t>apply</w:t>
+      </w:r>
+      <w:r>
+        <w:rPr>
+          <w:sz w:val="28"/>
+          <w:szCs w:val="28"/>
+          <w:lang w:val="en-US"/>
+        </w:rPr>
+        <w:t xml:space="preserve"> and be </w:t>
+      </w:r>
+      <w:r>
+        <w:rPr>
+          <w:b/>
+          <w:sz w:val="28"/>
+          <w:szCs w:val="28"/>
+          <w:lang w:val="en-US"/>
+        </w:rPr>
+        <w:t>approved</w:t>
+      </w:r>
+      <w:r>
+        <w:rPr>
+          <w:sz w:val="28"/>
+          <w:szCs w:val="28"/>
+          <w:lang w:val="en-US"/>
+        </w:rPr>
+        <w:t xml:space="preserve"> by the organization </w:t>
+      </w:r>
+      <w:r>
+        <w:rPr>
+          <w:b/>
+          <w:sz w:val="28"/>
+          <w:szCs w:val="28"/>
+          <w:lang w:val="en-US"/>
+        </w:rPr>
+        <w:t>first</w:t>
+      </w:r>
+      <w:r>
+        <w:rPr>
+          <w:sz w:val="28"/>
+          <w:szCs w:val="28"/>
+          <w:lang w:val="en-US"/>
+        </w:rPr>
+        <w:t xml:space="preserve">. Otherwise their offer will </w:t>
+      </w:r>
+      <w:r>
+        <w:rPr>
+          <w:b/>
+          <w:sz w:val="28"/>
+          <w:szCs w:val="28"/>
+          <w:lang w:val="en-US"/>
+        </w:rPr>
+        <w:t>not</w:t>
+      </w:r>
+      <w:r>
+        <w:rPr>
+          <w:sz w:val="28"/>
+          <w:szCs w:val="28"/>
+          <w:lang w:val="en-US"/>
+        </w:rPr>
+        <w:t xml:space="preserve"> be displayed on the website.</w:t>
       </w:r>
     </w:p>
     <w:p>
@@ -3415,7 +3637,16 @@
           <w:szCs w:val="28"/>
           <w:lang w:val="en-US"/>
         </w:rPr>
-        <w:t xml:space="preserve"> and companies access the website through internet</w:t>
+        <w:t xml:space="preserve"> and companies access the website through </w:t>
+      </w:r>
+      <w:r>
+        <w:rPr>
+          <w:b/>
+          <w:sz w:val="28"/>
+          <w:szCs w:val="28"/>
+          <w:lang w:val="en-US"/>
+        </w:rPr>
+        <w:t>internet</w:t>
       </w:r>
       <w:r>
         <w:rPr>
@@ -3443,27 +3674,70 @@
       </w:r>
       <w:r>
         <w:rPr>
-          <w:sz w:val="28"/>
-          <w:szCs w:val="28"/>
-          <w:lang w:val="en-US"/>
-        </w:rPr>
-        <w:t>register and</w:t>
-      </w:r>
-      <w:r>
-        <w:rPr>
-          <w:sz w:val="28"/>
-          <w:szCs w:val="28"/>
-          <w:lang w:val="en-US"/>
-        </w:rPr>
-        <w:t xml:space="preserve"> fill in a request form and after that waiting for approval before they </w:t>
-      </w:r>
-      <w:r>
-        <w:rPr>
-          <w:sz w:val="28"/>
-          <w:szCs w:val="28"/>
-          <w:lang w:val="en-US"/>
-        </w:rPr>
-        <w:t>become partners which allows them to place offers</w:t>
+          <w:b/>
+          <w:sz w:val="28"/>
+          <w:szCs w:val="28"/>
+          <w:lang w:val="en-US"/>
+        </w:rPr>
+        <w:t>register</w:t>
+      </w:r>
+      <w:r>
+        <w:rPr>
+          <w:sz w:val="28"/>
+          <w:szCs w:val="28"/>
+          <w:lang w:val="en-US"/>
+        </w:rPr>
+        <w:t xml:space="preserve"> and</w:t>
+      </w:r>
+      <w:r>
+        <w:rPr>
+          <w:sz w:val="28"/>
+          <w:szCs w:val="28"/>
+          <w:lang w:val="en-US"/>
+        </w:rPr>
+        <w:t xml:space="preserve"> fill in a </w:t>
+      </w:r>
+      <w:r>
+        <w:rPr>
+          <w:b/>
+          <w:sz w:val="28"/>
+          <w:szCs w:val="28"/>
+          <w:lang w:val="en-US"/>
+        </w:rPr>
+        <w:t>request</w:t>
+      </w:r>
+      <w:r>
+        <w:rPr>
+          <w:sz w:val="28"/>
+          <w:szCs w:val="28"/>
+          <w:lang w:val="en-US"/>
+        </w:rPr>
+        <w:t xml:space="preserve"> form and after that waiting for approval before they </w:t>
+      </w:r>
+      <w:r>
+        <w:rPr>
+          <w:sz w:val="28"/>
+          <w:szCs w:val="28"/>
+          <w:lang w:val="en-US"/>
+        </w:rPr>
+        <w:t xml:space="preserve">become </w:t>
+      </w:r>
+      <w:r>
+        <w:rPr>
+          <w:b/>
+          <w:sz w:val="28"/>
+          <w:szCs w:val="28"/>
+          <w:lang w:val="en-US"/>
+        </w:rPr>
+        <w:t>partners</w:t>
+      </w:r>
+      <w:r>
+        <w:rPr>
+          <w:sz w:val="28"/>
+          <w:szCs w:val="28"/>
+          <w:lang w:val="en-US"/>
+        </w:rPr>
+        <w:t xml:space="preserve"> which allows them to place offers</w:t>
       </w:r>
       <w:r>
         <w:rPr>
@@ -3487,15 +3761,110 @@
           <w:szCs w:val="28"/>
           <w:lang w:val="en-US"/>
         </w:rPr>
-        <w:t xml:space="preserve"> on the other hand have to register but do not have to wait for approval.</w:t>
-      </w:r>
-      <w:r>
-        <w:rPr>
-          <w:sz w:val="28"/>
-          <w:szCs w:val="28"/>
-          <w:lang w:val="en-US"/>
-        </w:rPr>
-        <w:t xml:space="preserve"> They are able to use the full potential of the website right away.</w:t>
+        <w:t xml:space="preserve"> on</w:t>
+      </w:r>
+      <w:bookmarkStart w:id="0" w:name="_GoBack"/>
+      <w:bookmarkEnd w:id="0"/>
+      <w:r>
+        <w:rPr>
+          <w:sz w:val="28"/>
+          <w:szCs w:val="28"/>
+          <w:lang w:val="en-US"/>
+        </w:rPr>
+        <w:t xml:space="preserve"> the other hand have to register but do </w:t>
+      </w:r>
+      <w:r>
+        <w:rPr>
+          <w:b/>
+          <w:sz w:val="28"/>
+          <w:szCs w:val="28"/>
+          <w:lang w:val="en-US"/>
+        </w:rPr>
+        <w:t>not</w:t>
+      </w:r>
+      <w:r>
+        <w:rPr>
+          <w:sz w:val="28"/>
+          <w:szCs w:val="28"/>
+          <w:lang w:val="en-US"/>
+        </w:rPr>
+        <w:t xml:space="preserve"> have to </w:t>
+      </w:r>
+      <w:r>
+        <w:rPr>
+          <w:b/>
+          <w:sz w:val="28"/>
+          <w:szCs w:val="28"/>
+          <w:lang w:val="en-US"/>
+        </w:rPr>
+        <w:t>wait</w:t>
+      </w:r>
+      <w:r>
+        <w:rPr>
+          <w:sz w:val="28"/>
+          <w:szCs w:val="28"/>
+          <w:lang w:val="en-US"/>
+        </w:rPr>
+        <w:t xml:space="preserve"> for </w:t>
+      </w:r>
+      <w:r>
+        <w:rPr>
+          <w:b/>
+          <w:sz w:val="28"/>
+          <w:szCs w:val="28"/>
+          <w:lang w:val="en-US"/>
+        </w:rPr>
+        <w:t>approval</w:t>
+      </w:r>
+      <w:r>
+        <w:rPr>
+          <w:sz w:val="28"/>
+          <w:szCs w:val="28"/>
+          <w:lang w:val="en-US"/>
+        </w:rPr>
+        <w:t>.</w:t>
+      </w:r>
+      <w:r>
+        <w:rPr>
+          <w:sz w:val="28"/>
+          <w:szCs w:val="28"/>
+          <w:lang w:val="en-US"/>
+        </w:rPr>
+        <w:t xml:space="preserve"> They are able to use the </w:t>
+      </w:r>
+      <w:r>
+        <w:rPr>
+          <w:b/>
+          <w:sz w:val="28"/>
+          <w:szCs w:val="28"/>
+          <w:lang w:val="en-US"/>
+        </w:rPr>
+        <w:t>full potential</w:t>
+      </w:r>
+      <w:r>
+        <w:rPr>
+          <w:sz w:val="28"/>
+          <w:szCs w:val="28"/>
+          <w:lang w:val="en-US"/>
+        </w:rPr>
+        <w:t xml:space="preserve"> of the website </w:t>
+      </w:r>
+      <w:r>
+        <w:rPr>
+          <w:b/>
+          <w:sz w:val="28"/>
+          <w:szCs w:val="28"/>
+          <w:lang w:val="en-US"/>
+        </w:rPr>
+        <w:t>right away</w:t>
+      </w:r>
+      <w:r>
+        <w:rPr>
+          <w:sz w:val="28"/>
+          <w:szCs w:val="28"/>
+          <w:lang w:val="en-US"/>
+        </w:rPr>
+        <w:t>.</w:t>
       </w:r>
     </w:p>
     <w:p>
@@ -6278,8 +6647,6 @@
         </w:rPr>
         <w:t xml:space="preserve"> than 24 hours.</w:t>
       </w:r>
-      <w:bookmarkStart w:id="0" w:name="_GoBack"/>
-      <w:bookmarkEnd w:id="0"/>
     </w:p>
     <w:sectPr>
       <w:footerReference w:type="default" r:id="rId8"/>
@@ -7559,7 +7926,7 @@
 </file>
 
 <file path=customXml/itemProps1.xml><?xml version="1.0" encoding="utf-8"?>
-<ds:datastoreItem xmlns:ds="http://schemas.openxmlformats.org/officeDocument/2006/customXml" ds:itemID="{24298503-5465-427A-8D19-0B3F705FE003}">
+<ds:datastoreItem xmlns:ds="http://schemas.openxmlformats.org/officeDocument/2006/customXml" ds:itemID="{5FCFC6F6-1A96-456F-B8AC-B865563C8191}">
   <ds:schemaRefs>
     <ds:schemaRef ds:uri="http://schemas.openxmlformats.org/officeDocument/2006/bibliography"/>
   </ds:schemaRefs>

</xml_diff>